<commit_message>
opis repozytorium, poprawione diagramy
</commit_message>
<xml_diff>
--- a/projekt/Opis-systemu -Klocu.docx
+++ b/projekt/Opis-systemu -Klocu.docx
@@ -5720,10 +5720,10 @@
             <v:path o:extrusionok="f" gradientshapeok="t" o:connecttype="rect"/>
             <o:lock v:ext="edit" aspectratio="t"/>
           </v:shapetype>
-          <v:shape id="_x0000_i1025" type="#_x0000_t75" style="width:197.25pt;height:106.5pt" o:ole="">
+          <v:shape id="_x0000_i1025" type="#_x0000_t75" style="width:197pt;height:106.65pt" o:ole="">
             <v:imagedata r:id="rId11" o:title=""/>
           </v:shape>
-          <o:OLEObject Type="Embed" ProgID="Visio.Drawing.11" ShapeID="_x0000_i1025" DrawAspect="Content" ObjectID="_1399801144" r:id="rId12"/>
+          <o:OLEObject Type="Embed" ProgID="Visio.Drawing.11" ShapeID="_x0000_i1025" DrawAspect="Content" ObjectID="_1399824456" r:id="rId12"/>
         </w:object>
       </w:r>
     </w:p>
@@ -5801,10 +5801,10 @@
     <w:p>
       <w:r>
         <w:object w:dxaOrig="12463" w:dyaOrig="6765">
-          <v:shape id="_x0000_i1026" type="#_x0000_t75" style="width:504.75pt;height:246pt" o:ole="">
+          <v:shape id="_x0000_i1026" type="#_x0000_t75" style="width:504.7pt;height:245.9pt" o:ole="">
             <v:imagedata r:id="rId13" o:title=""/>
           </v:shape>
-          <o:OLEObject Type="Embed" ProgID="Visio.Drawing.11" ShapeID="_x0000_i1026" DrawAspect="Content" ObjectID="_1399801145" r:id="rId14"/>
+          <o:OLEObject Type="Embed" ProgID="Visio.Drawing.11" ShapeID="_x0000_i1026" DrawAspect="Content" ObjectID="_1399824457" r:id="rId14"/>
         </w:object>
       </w:r>
     </w:p>
@@ -7719,13 +7719,6 @@
           <w:lang w:val="pl-PL"/>
         </w:rPr>
       </w:pPr>
-    </w:p>
-    <w:p>
-      <w:pPr>
-        <w:rPr>
-          <w:lang w:val="pl-PL"/>
-        </w:rPr>
-      </w:pPr>
       <w:r>
         <w:rPr>
           <w:lang w:val="pl-PL"/>
@@ -8812,9 +8805,9 @@
         </w:rPr>
         <w:drawing>
           <wp:inline distT="0" distB="0" distL="0" distR="0">
-            <wp:extent cx="6638925" cy="2886075"/>
-            <wp:effectExtent l="19050" t="0" r="9525" b="0"/>
-            <wp:docPr id="4" name="Picture 3"/>
+            <wp:extent cx="6648450" cy="2886075"/>
+            <wp:effectExtent l="19050" t="0" r="0" b="0"/>
+            <wp:docPr id="15" name="Picture 7" descr="C:\Users\Qba\Documents\studia\PhotoStory\PhotoHistory\projekt\row_data_gateway.png"/>
             <wp:cNvGraphicFramePr>
               <a:graphicFrameLocks xmlns:a="http://schemas.openxmlformats.org/drawingml/2006/main" noChangeAspect="1"/>
             </wp:cNvGraphicFramePr>
@@ -8822,7 +8815,7 @@
               <a:graphicData uri="http://schemas.openxmlformats.org/drawingml/2006/picture">
                 <pic:pic xmlns:pic="http://schemas.openxmlformats.org/drawingml/2006/picture">
                   <pic:nvPicPr>
-                    <pic:cNvPr id="0" name="Picture 3"/>
+                    <pic:cNvPr id="0" name="Picture 7" descr="C:\Users\Qba\Documents\studia\PhotoStory\PhotoHistory\projekt\row_data_gateway.png"/>
                     <pic:cNvPicPr>
                       <a:picLocks noChangeAspect="1" noChangeArrowheads="1"/>
                     </pic:cNvPicPr>
@@ -8837,7 +8830,7 @@
                   <pic:spPr bwMode="auto">
                     <a:xfrm>
                       <a:off x="0" y="0"/>
-                      <a:ext cx="6638925" cy="2886075"/>
+                      <a:ext cx="6648450" cy="2886075"/>
                     </a:xfrm>
                     <a:prstGeom prst="rect">
                       <a:avLst/>
@@ -9097,13 +9090,55 @@
         </w:rPr>
         <w:t xml:space="preserve"> było możliwe.</w:t>
       </w:r>
-    </w:p>
-    <w:p>
-      <w:pPr>
-        <w:rPr>
-          <w:lang w:val="pl-PL"/>
-        </w:rPr>
-      </w:pPr>
+      <w:r>
+        <w:rPr>
+          <w:lang w:val="pl-PL"/>
+        </w:rPr>
+        <w:t xml:space="preserve"> </w:t>
+      </w:r>
+    </w:p>
+    <w:p>
+      <w:pPr>
+        <w:rPr>
+          <w:lang w:val="pl-PL"/>
+        </w:rPr>
+      </w:pPr>
+      <w:r>
+        <w:rPr>
+          <w:lang w:val="pl-PL"/>
+        </w:rPr>
+        <w:t>W ten sposób ładowane są m.in.</w:t>
+      </w:r>
+      <w:r>
+        <w:rPr>
+          <w:lang w:val="pl-PL"/>
+        </w:rPr>
+        <w:t xml:space="preserve"> obiekty powiązane z albumem, takie jak:</w:t>
+      </w:r>
+      <w:r>
+        <w:rPr>
+          <w:lang w:val="pl-PL"/>
+        </w:rPr>
+        <w:t xml:space="preserve"> zdjęcia albumu, użytkow</w:t>
+      </w:r>
+      <w:r>
+        <w:rPr>
+          <w:lang w:val="pl-PL"/>
+        </w:rPr>
+        <w:t>n</w:t>
+      </w:r>
+      <w:r>
+        <w:rPr>
+          <w:lang w:val="pl-PL"/>
+        </w:rPr>
+        <w:t>icy albumu</w:t>
+      </w:r>
+      <w:r>
+        <w:rPr>
+          <w:lang w:val="pl-PL"/>
+        </w:rPr>
+        <w:t xml:space="preserve"> czy kategorie albumu.</w:t>
+      </w:r>
     </w:p>
     <w:p>
       <w:pPr>
@@ -9145,9 +9180,9 @@
         </w:rPr>
         <w:drawing>
           <wp:inline distT="0" distB="0" distL="0" distR="0">
-            <wp:extent cx="5057775" cy="2696959"/>
+            <wp:extent cx="6162675" cy="3286125"/>
             <wp:effectExtent l="19050" t="0" r="9525" b="0"/>
-            <wp:docPr id="5" name="Picture 4"/>
+            <wp:docPr id="11" name="Picture 6" descr="C:\Users\Qba\Documents\studia\PhotoStory\PhotoHistory\projekt\lazy_load.png"/>
             <wp:cNvGraphicFramePr>
               <a:graphicFrameLocks xmlns:a="http://schemas.openxmlformats.org/drawingml/2006/main" noChangeAspect="1"/>
             </wp:cNvGraphicFramePr>
@@ -9155,7 +9190,7 @@
               <a:graphicData uri="http://schemas.openxmlformats.org/drawingml/2006/picture">
                 <pic:pic xmlns:pic="http://schemas.openxmlformats.org/drawingml/2006/picture">
                   <pic:nvPicPr>
-                    <pic:cNvPr id="0" name="Picture 4"/>
+                    <pic:cNvPr id="0" name="Picture 6" descr="C:\Users\Qba\Documents\studia\PhotoStory\PhotoHistory\projekt\lazy_load.png"/>
                     <pic:cNvPicPr>
                       <a:picLocks noChangeAspect="1" noChangeArrowheads="1"/>
                     </pic:cNvPicPr>
@@ -9170,7 +9205,7 @@
                   <pic:spPr bwMode="auto">
                     <a:xfrm>
                       <a:off x="0" y="0"/>
-                      <a:ext cx="5057775" cy="2696959"/>
+                      <a:ext cx="6162675" cy="3286125"/>
                     </a:xfrm>
                     <a:prstGeom prst="rect">
                       <a:avLst/>
@@ -9212,36 +9247,1058 @@
     </w:p>
     <w:p>
       <w:pPr>
-        <w:rPr>
-          <w:rFonts w:ascii="Courier New" w:hAnsi="Courier New" w:cs="Courier New"/>
-          <w:color w:val="808080" w:themeColor="background1" w:themeShade="80"/>
-          <w:sz w:val="22"/>
-          <w:lang w:val="pl-PL"/>
-        </w:rPr>
-      </w:pPr>
-    </w:p>
-    <w:p>
-      <w:pPr>
-        <w:rPr>
-          <w:rFonts w:ascii="Courier New" w:hAnsi="Courier New" w:cs="Courier New"/>
-          <w:color w:val="808080" w:themeColor="background1" w:themeShade="80"/>
-          <w:sz w:val="22"/>
-          <w:lang w:val="pl-PL"/>
-        </w:rPr>
-      </w:pPr>
-    </w:p>
-    <w:p>
-      <w:pPr>
-        <w:rPr>
-          <w:rFonts w:ascii="Courier New" w:hAnsi="Courier New" w:cs="Courier New"/>
-          <w:color w:val="808080" w:themeColor="background1" w:themeShade="80"/>
-          <w:sz w:val="22"/>
-          <w:lang w:val="pl-PL"/>
-        </w:rPr>
-      </w:pPr>
-    </w:p>
-    <w:p>
-      <w:pPr>
+        <w:pStyle w:val="Heading3"/>
+        <w:numPr>
+          <w:ilvl w:val="0"/>
+          <w:numId w:val="6"/>
+        </w:numPr>
+        <w:rPr>
+          <w:highlight w:val="yellow"/>
+          <w:lang w:val="pl-PL"/>
+        </w:rPr>
+      </w:pPr>
+      <w:r>
+        <w:rPr>
+          <w:highlight w:val="yellow"/>
+          <w:lang w:val="pl-PL"/>
+        </w:rPr>
+        <w:t>Repozytorium</w:t>
+      </w:r>
+    </w:p>
+    <w:p>
+      <w:pPr>
+        <w:rPr>
+          <w:rFonts w:ascii="Courier New" w:hAnsi="Courier New" w:cs="Courier New"/>
+          <w:color w:val="808080" w:themeColor="background1" w:themeShade="80"/>
+          <w:sz w:val="22"/>
+          <w:lang w:val="pl-PL"/>
+        </w:rPr>
+      </w:pPr>
+    </w:p>
+    <w:p>
+      <w:pPr>
+        <w:rPr>
+          <w:rFonts w:ascii="Courier New" w:hAnsi="Courier New" w:cs="Courier New"/>
+          <w:color w:val="808080" w:themeColor="background1" w:themeShade="80"/>
+          <w:sz w:val="22"/>
+          <w:lang w:val="pl-PL"/>
+        </w:rPr>
+      </w:pPr>
+    </w:p>
+    <w:p>
+      <w:pPr>
+        <w:rPr>
+          <w:b/>
+          <w:lang w:val="pl-PL"/>
+        </w:rPr>
+      </w:pPr>
+      <w:r>
+        <w:rPr>
+          <w:b/>
+          <w:lang w:val="pl-PL"/>
+        </w:rPr>
+        <w:t>Cel wzorca:</w:t>
+      </w:r>
+    </w:p>
+    <w:p>
+      <w:pPr>
+        <w:rPr>
+          <w:b/>
+          <w:lang w:val="pl-PL"/>
+        </w:rPr>
+      </w:pPr>
+    </w:p>
+    <w:p>
+      <w:pPr>
+        <w:rPr>
+          <w:lang w:val="pl-PL"/>
+        </w:rPr>
+      </w:pPr>
+      <w:r>
+        <w:rPr>
+          <w:lang w:val="pl-PL"/>
+        </w:rPr>
+        <w:t xml:space="preserve">Repozytorium </w:t>
+      </w:r>
+      <w:r>
+        <w:rPr>
+          <w:lang w:val="pl-PL"/>
+        </w:rPr>
+        <w:t>stanowi ogniwo łączące warstwę dziedziny</w:t>
+      </w:r>
+      <w:r>
+        <w:rPr>
+          <w:lang w:val="pl-PL"/>
+        </w:rPr>
+        <w:t xml:space="preserve"> (logikę biznesową)</w:t>
+      </w:r>
+      <w:r>
+        <w:rPr>
+          <w:lang w:val="pl-PL"/>
+        </w:rPr>
+        <w:t xml:space="preserve"> oraz warstwę odwzorowania danych</w:t>
+      </w:r>
+      <w:r>
+        <w:rPr>
+          <w:lang w:val="pl-PL"/>
+        </w:rPr>
+        <w:t xml:space="preserve">. Wzorzec </w:t>
+      </w:r>
+      <w:r>
+        <w:rPr>
+          <w:lang w:val="pl-PL"/>
+        </w:rPr>
+        <w:t>zastosowaliśmy z następujących powodów</w:t>
+      </w:r>
+      <w:r>
+        <w:rPr>
+          <w:lang w:val="pl-PL"/>
+        </w:rPr>
+        <w:t>:</w:t>
+      </w:r>
+    </w:p>
+    <w:p>
+      <w:pPr>
+        <w:rPr>
+          <w:lang w:val="pl-PL"/>
+        </w:rPr>
+      </w:pPr>
+      <w:r>
+        <w:rPr>
+          <w:lang w:val="pl-PL"/>
+        </w:rPr>
+        <w:t>- dostęp do źródła danych odbywa się z wielu miejsc i chcemy rozwiązania dostarczającego centralnie zarządzany dostęp do danych, z ustandaryzowanymi regułami dostępu i logiką,</w:t>
+      </w:r>
+    </w:p>
+    <w:p>
+      <w:pPr>
+        <w:rPr>
+          <w:lang w:val="pl-PL"/>
+        </w:rPr>
+      </w:pPr>
+      <w:r>
+        <w:rPr>
+          <w:lang w:val="pl-PL"/>
+        </w:rPr>
+        <w:t>- chcemy poprawić użyteczność i czytelność kodu poprzez oddzielenie logiki biznesowej oraz kodu odpowiedzialn</w:t>
+      </w:r>
+      <w:r>
+        <w:rPr>
+          <w:lang w:val="pl-PL"/>
+        </w:rPr>
+        <w:t>ego za interakcję z bazą danych</w:t>
+      </w:r>
+    </w:p>
+    <w:p>
+      <w:pPr>
+        <w:rPr>
+          <w:lang w:val="pl-PL"/>
+        </w:rPr>
+      </w:pPr>
+    </w:p>
+    <w:p>
+      <w:pPr>
+        <w:rPr>
+          <w:lang w:val="pl-PL"/>
+        </w:rPr>
+      </w:pPr>
+      <w:r>
+        <w:rPr>
+          <w:lang w:val="pl-PL"/>
+        </w:rPr>
+        <w:lastRenderedPageBreak/>
+        <w:drawing>
+          <wp:inline distT="0" distB="0" distL="0" distR="0">
+            <wp:extent cx="5172075" cy="1809750"/>
+            <wp:effectExtent l="19050" t="0" r="9525" b="0"/>
+            <wp:docPr id="9" name="Picture 3" descr="Ff649690.4058e458-bd54-4597-845e-6f8b1a21cfc3(en-us,PandP.10).png"/>
+            <wp:cNvGraphicFramePr>
+              <a:graphicFrameLocks xmlns:a="http://schemas.openxmlformats.org/drawingml/2006/main" noChangeAspect="1"/>
+            </wp:cNvGraphicFramePr>
+            <a:graphic xmlns:a="http://schemas.openxmlformats.org/drawingml/2006/main">
+              <a:graphicData uri="http://schemas.openxmlformats.org/drawingml/2006/picture">
+                <pic:pic xmlns:pic="http://schemas.openxmlformats.org/drawingml/2006/picture">
+                  <pic:nvPicPr>
+                    <pic:cNvPr id="0" name="Picture 3" descr="Ff649690.4058e458-bd54-4597-845e-6f8b1a21cfc3(en-us,PandP.10).png"/>
+                    <pic:cNvPicPr>
+                      <a:picLocks noChangeAspect="1" noChangeArrowheads="1"/>
+                    </pic:cNvPicPr>
+                  </pic:nvPicPr>
+                  <pic:blipFill>
+                    <a:blip r:embed="rId20"/>
+                    <a:srcRect/>
+                    <a:stretch>
+                      <a:fillRect/>
+                    </a:stretch>
+                  </pic:blipFill>
+                  <pic:spPr bwMode="auto">
+                    <a:xfrm>
+                      <a:off x="0" y="0"/>
+                      <a:ext cx="5172075" cy="1809750"/>
+                    </a:xfrm>
+                    <a:prstGeom prst="rect">
+                      <a:avLst/>
+                    </a:prstGeom>
+                    <a:noFill/>
+                    <a:ln w="9525">
+                      <a:noFill/>
+                      <a:miter lim="800000"/>
+                      <a:headEnd/>
+                      <a:tailEnd/>
+                    </a:ln>
+                  </pic:spPr>
+                </pic:pic>
+              </a:graphicData>
+            </a:graphic>
+          </wp:inline>
+        </w:drawing>
+      </w:r>
+    </w:p>
+    <w:p>
+      <w:pPr>
+        <w:rPr>
+          <w:lang w:val="pl-PL"/>
+        </w:rPr>
+      </w:pPr>
+    </w:p>
+    <w:p>
+      <w:pPr>
+        <w:rPr>
+          <w:lang w:val="pl-PL"/>
+        </w:rPr>
+      </w:pPr>
+    </w:p>
+    <w:p>
+      <w:pPr>
+        <w:rPr>
+          <w:lang w:val="pl-PL"/>
+        </w:rPr>
+      </w:pPr>
+    </w:p>
+    <w:p>
+      <w:pPr>
+        <w:rPr>
+          <w:lang w:val="pl-PL"/>
+        </w:rPr>
+      </w:pPr>
+    </w:p>
+    <w:p>
+      <w:pPr>
+        <w:rPr>
+          <w:b/>
+          <w:lang w:val="pl-PL"/>
+        </w:rPr>
+      </w:pPr>
+      <w:r>
+        <w:rPr>
+          <w:b/>
+          <w:lang w:val="pl-PL"/>
+        </w:rPr>
+        <w:t>Wykorzystanie w projekcie</w:t>
+      </w:r>
+      <w:r>
+        <w:rPr>
+          <w:b/>
+          <w:lang w:val="pl-PL"/>
+        </w:rPr>
+        <w:t>:</w:t>
+      </w:r>
+    </w:p>
+    <w:p>
+      <w:pPr>
+        <w:rPr>
+          <w:b/>
+          <w:lang w:val="pl-PL"/>
+        </w:rPr>
+      </w:pPr>
+    </w:p>
+    <w:p>
+      <w:pPr>
+        <w:rPr>
+          <w:lang w:val="pl-PL"/>
+        </w:rPr>
+      </w:pPr>
+      <w:r>
+        <w:rPr>
+          <w:lang w:val="pl-PL"/>
+        </w:rPr>
+        <w:t>Stworzone zostały repozytoria dla albumu, fotografii oraz użytkowników.</w:t>
+      </w:r>
+    </w:p>
+    <w:p>
+      <w:pPr>
+        <w:rPr>
+          <w:lang w:val="pl-PL"/>
+        </w:rPr>
+      </w:pPr>
+      <w:r>
+        <w:rPr>
+          <w:lang w:val="pl-PL"/>
+        </w:rPr>
+        <w:t>Fragment kodu repozytorium użytkowników:</w:t>
+      </w:r>
+    </w:p>
+    <w:p>
+      <w:pPr>
+        <w:rPr>
+          <w:lang w:val="pl-PL"/>
+        </w:rPr>
+      </w:pPr>
+    </w:p>
+    <w:p>
+      <w:pPr>
+        <w:autoSpaceDE w:val="0"/>
+        <w:autoSpaceDN w:val="0"/>
+        <w:adjustRightInd w:val="0"/>
+        <w:rPr>
+          <w:rFonts w:ascii="Courier New" w:hAnsi="Courier New" w:cs="Courier New"/>
+          <w:color w:val="808080" w:themeColor="background1" w:themeShade="80"/>
+          <w:sz w:val="22"/>
+          <w:szCs w:val="22"/>
+        </w:rPr>
+      </w:pPr>
+      <w:r>
+        <w:rPr>
+          <w:rFonts w:ascii="Courier New" w:hAnsi="Courier New" w:cs="Courier New"/>
+          <w:color w:val="808080" w:themeColor="background1" w:themeShade="80"/>
+          <w:sz w:val="22"/>
+          <w:szCs w:val="22"/>
+          <w:lang w:val="pl-PL"/>
+        </w:rPr>
+        <w:tab/>
+      </w:r>
+      <w:r>
+        <w:rPr>
+          <w:rFonts w:ascii="Courier New" w:hAnsi="Courier New" w:cs="Courier New"/>
+          <w:color w:val="808080" w:themeColor="background1" w:themeShade="80"/>
+          <w:sz w:val="22"/>
+          <w:szCs w:val="22"/>
+        </w:rPr>
+        <w:t xml:space="preserve">public class </w:t>
+      </w:r>
+      <w:proofErr w:type="spellStart"/>
+      <w:r>
+        <w:rPr>
+          <w:rFonts w:ascii="Courier New" w:hAnsi="Courier New" w:cs="Courier New"/>
+          <w:color w:val="808080" w:themeColor="background1" w:themeShade="80"/>
+          <w:sz w:val="22"/>
+          <w:szCs w:val="22"/>
+        </w:rPr>
+        <w:t>UserRepository</w:t>
+      </w:r>
+      <w:proofErr w:type="spellEnd"/>
+      <w:r>
+        <w:rPr>
+          <w:rFonts w:ascii="Courier New" w:hAnsi="Courier New" w:cs="Courier New"/>
+          <w:color w:val="808080" w:themeColor="background1" w:themeShade="80"/>
+          <w:sz w:val="22"/>
+          <w:szCs w:val="22"/>
+        </w:rPr>
+        <w:t xml:space="preserve"> : </w:t>
+      </w:r>
+      <w:proofErr w:type="spellStart"/>
+      <w:r>
+        <w:rPr>
+          <w:rFonts w:ascii="Courier New" w:hAnsi="Courier New" w:cs="Courier New"/>
+          <w:color w:val="808080" w:themeColor="background1" w:themeShade="80"/>
+          <w:sz w:val="22"/>
+          <w:szCs w:val="22"/>
+        </w:rPr>
+        <w:t>DataRepository</w:t>
+      </w:r>
+      <w:proofErr w:type="spellEnd"/>
+      <w:r>
+        <w:rPr>
+          <w:rFonts w:ascii="Courier New" w:hAnsi="Courier New" w:cs="Courier New"/>
+          <w:color w:val="808080" w:themeColor="background1" w:themeShade="80"/>
+          <w:sz w:val="22"/>
+          <w:szCs w:val="22"/>
+        </w:rPr>
+        <w:t>&lt;</w:t>
+      </w:r>
+      <w:proofErr w:type="spellStart"/>
+      <w:r>
+        <w:rPr>
+          <w:rFonts w:ascii="Courier New" w:hAnsi="Courier New" w:cs="Courier New"/>
+          <w:color w:val="808080" w:themeColor="background1" w:themeShade="80"/>
+          <w:sz w:val="22"/>
+          <w:szCs w:val="22"/>
+        </w:rPr>
+        <w:t>UserModel</w:t>
+      </w:r>
+      <w:proofErr w:type="spellEnd"/>
+      <w:r>
+        <w:rPr>
+          <w:rFonts w:ascii="Courier New" w:hAnsi="Courier New" w:cs="Courier New"/>
+          <w:color w:val="808080" w:themeColor="background1" w:themeShade="80"/>
+          <w:sz w:val="22"/>
+          <w:szCs w:val="22"/>
+        </w:rPr>
+        <w:t>, Int32?&gt;</w:t>
+      </w:r>
+    </w:p>
+    <w:p>
+      <w:pPr>
+        <w:autoSpaceDE w:val="0"/>
+        <w:autoSpaceDN w:val="0"/>
+        <w:adjustRightInd w:val="0"/>
+        <w:rPr>
+          <w:rFonts w:ascii="Courier New" w:hAnsi="Courier New" w:cs="Courier New"/>
+          <w:color w:val="808080" w:themeColor="background1" w:themeShade="80"/>
+          <w:sz w:val="22"/>
+          <w:szCs w:val="22"/>
+        </w:rPr>
+      </w:pPr>
+      <w:r>
+        <w:rPr>
+          <w:rFonts w:ascii="Courier New" w:hAnsi="Courier New" w:cs="Courier New"/>
+          <w:color w:val="808080" w:themeColor="background1" w:themeShade="80"/>
+          <w:sz w:val="22"/>
+          <w:szCs w:val="22"/>
+        </w:rPr>
+        <w:tab/>
+        <w:t>{</w:t>
+      </w:r>
+    </w:p>
+    <w:p>
+      <w:pPr>
+        <w:autoSpaceDE w:val="0"/>
+        <w:autoSpaceDN w:val="0"/>
+        <w:adjustRightInd w:val="0"/>
+        <w:rPr>
+          <w:rFonts w:ascii="Courier New" w:hAnsi="Courier New" w:cs="Courier New"/>
+          <w:color w:val="808080" w:themeColor="background1" w:themeShade="80"/>
+          <w:sz w:val="22"/>
+          <w:szCs w:val="22"/>
+        </w:rPr>
+      </w:pPr>
+      <w:r>
+        <w:rPr>
+          <w:rFonts w:ascii="Courier New" w:hAnsi="Courier New" w:cs="Courier New"/>
+          <w:color w:val="808080" w:themeColor="background1" w:themeShade="80"/>
+          <w:sz w:val="22"/>
+          <w:szCs w:val="22"/>
+        </w:rPr>
+        <w:tab/>
+      </w:r>
+      <w:r>
+        <w:rPr>
+          <w:rFonts w:ascii="Courier New" w:hAnsi="Courier New" w:cs="Courier New"/>
+          <w:color w:val="808080" w:themeColor="background1" w:themeShade="80"/>
+          <w:sz w:val="22"/>
+          <w:szCs w:val="22"/>
+        </w:rPr>
+        <w:tab/>
+        <w:t>// inne metody</w:t>
+      </w:r>
+    </w:p>
+    <w:p>
+      <w:pPr>
+        <w:autoSpaceDE w:val="0"/>
+        <w:autoSpaceDN w:val="0"/>
+        <w:adjustRightInd w:val="0"/>
+        <w:rPr>
+          <w:rFonts w:ascii="Courier New" w:hAnsi="Courier New" w:cs="Courier New"/>
+          <w:color w:val="808080" w:themeColor="background1" w:themeShade="80"/>
+          <w:sz w:val="22"/>
+          <w:szCs w:val="22"/>
+        </w:rPr>
+      </w:pPr>
+    </w:p>
+    <w:p>
+      <w:pPr>
+        <w:autoSpaceDE w:val="0"/>
+        <w:autoSpaceDN w:val="0"/>
+        <w:adjustRightInd w:val="0"/>
+        <w:rPr>
+          <w:rFonts w:ascii="Courier New" w:hAnsi="Courier New" w:cs="Courier New"/>
+          <w:color w:val="808080" w:themeColor="background1" w:themeShade="80"/>
+          <w:sz w:val="22"/>
+          <w:szCs w:val="22"/>
+        </w:rPr>
+      </w:pPr>
+      <w:r>
+        <w:rPr>
+          <w:rFonts w:ascii="Courier New" w:hAnsi="Courier New" w:cs="Courier New"/>
+          <w:color w:val="808080" w:themeColor="background1" w:themeShade="80"/>
+          <w:sz w:val="22"/>
+          <w:szCs w:val="22"/>
+        </w:rPr>
+        <w:tab/>
+      </w:r>
+      <w:r>
+        <w:rPr>
+          <w:rFonts w:ascii="Courier New" w:hAnsi="Courier New" w:cs="Courier New"/>
+          <w:color w:val="808080" w:themeColor="background1" w:themeShade="80"/>
+          <w:sz w:val="22"/>
+          <w:szCs w:val="22"/>
+        </w:rPr>
+        <w:tab/>
+        <w:t xml:space="preserve">public </w:t>
+      </w:r>
+      <w:proofErr w:type="spellStart"/>
+      <w:r>
+        <w:rPr>
+          <w:rFonts w:ascii="Courier New" w:hAnsi="Courier New" w:cs="Courier New"/>
+          <w:color w:val="808080" w:themeColor="background1" w:themeShade="80"/>
+          <w:sz w:val="22"/>
+          <w:szCs w:val="22"/>
+        </w:rPr>
+        <w:t>UserModel</w:t>
+      </w:r>
+      <w:proofErr w:type="spellEnd"/>
+      <w:r>
+        <w:rPr>
+          <w:rFonts w:ascii="Courier New" w:hAnsi="Courier New" w:cs="Courier New"/>
+          <w:color w:val="808080" w:themeColor="background1" w:themeShade="80"/>
+          <w:sz w:val="22"/>
+          <w:szCs w:val="22"/>
+        </w:rPr>
+        <w:t xml:space="preserve"> </w:t>
+      </w:r>
+      <w:proofErr w:type="spellStart"/>
+      <w:r>
+        <w:rPr>
+          <w:rFonts w:ascii="Courier New" w:hAnsi="Courier New" w:cs="Courier New"/>
+          <w:color w:val="808080" w:themeColor="background1" w:themeShade="80"/>
+          <w:sz w:val="22"/>
+          <w:szCs w:val="22"/>
+        </w:rPr>
+        <w:t>GetByUsername</w:t>
+      </w:r>
+      <w:proofErr w:type="spellEnd"/>
+      <w:r>
+        <w:rPr>
+          <w:rFonts w:ascii="Courier New" w:hAnsi="Courier New" w:cs="Courier New"/>
+          <w:color w:val="808080" w:themeColor="background1" w:themeShade="80"/>
+          <w:sz w:val="22"/>
+          <w:szCs w:val="22"/>
+        </w:rPr>
+        <w:t>(string username)</w:t>
+      </w:r>
+    </w:p>
+    <w:p>
+      <w:pPr>
+        <w:autoSpaceDE w:val="0"/>
+        <w:autoSpaceDN w:val="0"/>
+        <w:adjustRightInd w:val="0"/>
+        <w:rPr>
+          <w:rFonts w:ascii="Courier New" w:hAnsi="Courier New" w:cs="Courier New"/>
+          <w:color w:val="808080" w:themeColor="background1" w:themeShade="80"/>
+          <w:sz w:val="22"/>
+          <w:szCs w:val="22"/>
+        </w:rPr>
+      </w:pPr>
+      <w:r>
+        <w:rPr>
+          <w:rFonts w:ascii="Courier New" w:hAnsi="Courier New" w:cs="Courier New"/>
+          <w:color w:val="808080" w:themeColor="background1" w:themeShade="80"/>
+          <w:sz w:val="22"/>
+          <w:szCs w:val="22"/>
+        </w:rPr>
+        <w:tab/>
+      </w:r>
+      <w:r>
+        <w:rPr>
+          <w:rFonts w:ascii="Courier New" w:hAnsi="Courier New" w:cs="Courier New"/>
+          <w:color w:val="808080" w:themeColor="background1" w:themeShade="80"/>
+          <w:sz w:val="22"/>
+          <w:szCs w:val="22"/>
+        </w:rPr>
+        <w:tab/>
+        <w:t>{</w:t>
+      </w:r>
+    </w:p>
+    <w:p>
+      <w:pPr>
+        <w:autoSpaceDE w:val="0"/>
+        <w:autoSpaceDN w:val="0"/>
+        <w:adjustRightInd w:val="0"/>
+        <w:rPr>
+          <w:rFonts w:ascii="Courier New" w:hAnsi="Courier New" w:cs="Courier New"/>
+          <w:color w:val="808080" w:themeColor="background1" w:themeShade="80"/>
+          <w:sz w:val="22"/>
+          <w:szCs w:val="22"/>
+        </w:rPr>
+      </w:pPr>
+      <w:r>
+        <w:rPr>
+          <w:rFonts w:ascii="Courier New" w:hAnsi="Courier New" w:cs="Courier New"/>
+          <w:color w:val="808080" w:themeColor="background1" w:themeShade="80"/>
+          <w:sz w:val="22"/>
+          <w:szCs w:val="22"/>
+        </w:rPr>
+        <w:tab/>
+      </w:r>
+      <w:r>
+        <w:rPr>
+          <w:rFonts w:ascii="Courier New" w:hAnsi="Courier New" w:cs="Courier New"/>
+          <w:color w:val="808080" w:themeColor="background1" w:themeShade="80"/>
+          <w:sz w:val="22"/>
+          <w:szCs w:val="22"/>
+        </w:rPr>
+        <w:tab/>
+      </w:r>
+      <w:r>
+        <w:rPr>
+          <w:rFonts w:ascii="Courier New" w:hAnsi="Courier New" w:cs="Courier New"/>
+          <w:color w:val="808080" w:themeColor="background1" w:themeShade="80"/>
+          <w:sz w:val="22"/>
+          <w:szCs w:val="22"/>
+        </w:rPr>
+        <w:tab/>
+        <w:t xml:space="preserve">using ( </w:t>
+      </w:r>
+      <w:proofErr w:type="spellStart"/>
+      <w:r>
+        <w:rPr>
+          <w:rFonts w:ascii="Courier New" w:hAnsi="Courier New" w:cs="Courier New"/>
+          <w:color w:val="808080" w:themeColor="background1" w:themeShade="80"/>
+          <w:sz w:val="22"/>
+          <w:szCs w:val="22"/>
+        </w:rPr>
+        <w:t>var</w:t>
+      </w:r>
+      <w:proofErr w:type="spellEnd"/>
+      <w:r>
+        <w:rPr>
+          <w:rFonts w:ascii="Courier New" w:hAnsi="Courier New" w:cs="Courier New"/>
+          <w:color w:val="808080" w:themeColor="background1" w:themeShade="80"/>
+          <w:sz w:val="22"/>
+          <w:szCs w:val="22"/>
+        </w:rPr>
+        <w:t xml:space="preserve"> session = </w:t>
+      </w:r>
+      <w:proofErr w:type="spellStart"/>
+      <w:r>
+        <w:rPr>
+          <w:rFonts w:ascii="Courier New" w:hAnsi="Courier New" w:cs="Courier New"/>
+          <w:color w:val="808080" w:themeColor="background1" w:themeShade="80"/>
+          <w:sz w:val="22"/>
+          <w:szCs w:val="22"/>
+        </w:rPr>
+        <w:t>GetSession</w:t>
+      </w:r>
+      <w:proofErr w:type="spellEnd"/>
+      <w:r>
+        <w:rPr>
+          <w:rFonts w:ascii="Courier New" w:hAnsi="Courier New" w:cs="Courier New"/>
+          <w:color w:val="808080" w:themeColor="background1" w:themeShade="80"/>
+          <w:sz w:val="22"/>
+          <w:szCs w:val="22"/>
+        </w:rPr>
+        <w:t>() )</w:t>
+      </w:r>
+    </w:p>
+    <w:p>
+      <w:pPr>
+        <w:autoSpaceDE w:val="0"/>
+        <w:autoSpaceDN w:val="0"/>
+        <w:adjustRightInd w:val="0"/>
+        <w:rPr>
+          <w:rFonts w:ascii="Courier New" w:hAnsi="Courier New" w:cs="Courier New"/>
+          <w:color w:val="808080" w:themeColor="background1" w:themeShade="80"/>
+          <w:sz w:val="22"/>
+          <w:szCs w:val="22"/>
+        </w:rPr>
+      </w:pPr>
+      <w:r>
+        <w:rPr>
+          <w:rFonts w:ascii="Courier New" w:hAnsi="Courier New" w:cs="Courier New"/>
+          <w:color w:val="808080" w:themeColor="background1" w:themeShade="80"/>
+          <w:sz w:val="22"/>
+          <w:szCs w:val="22"/>
+        </w:rPr>
+        <w:tab/>
+      </w:r>
+      <w:r>
+        <w:rPr>
+          <w:rFonts w:ascii="Courier New" w:hAnsi="Courier New" w:cs="Courier New"/>
+          <w:color w:val="808080" w:themeColor="background1" w:themeShade="80"/>
+          <w:sz w:val="22"/>
+          <w:szCs w:val="22"/>
+        </w:rPr>
+        <w:tab/>
+      </w:r>
+      <w:r>
+        <w:rPr>
+          <w:rFonts w:ascii="Courier New" w:hAnsi="Courier New" w:cs="Courier New"/>
+          <w:color w:val="808080" w:themeColor="background1" w:themeShade="80"/>
+          <w:sz w:val="22"/>
+          <w:szCs w:val="22"/>
+        </w:rPr>
+        <w:tab/>
+        <w:t>{</w:t>
+      </w:r>
+    </w:p>
+    <w:p>
+      <w:pPr>
+        <w:autoSpaceDE w:val="0"/>
+        <w:autoSpaceDN w:val="0"/>
+        <w:adjustRightInd w:val="0"/>
+        <w:rPr>
+          <w:rFonts w:ascii="Courier New" w:hAnsi="Courier New" w:cs="Courier New"/>
+          <w:color w:val="808080" w:themeColor="background1" w:themeShade="80"/>
+          <w:sz w:val="22"/>
+          <w:szCs w:val="22"/>
+        </w:rPr>
+      </w:pPr>
+      <w:r>
+        <w:rPr>
+          <w:rFonts w:ascii="Courier New" w:hAnsi="Courier New" w:cs="Courier New"/>
+          <w:color w:val="808080" w:themeColor="background1" w:themeShade="80"/>
+          <w:sz w:val="22"/>
+          <w:szCs w:val="22"/>
+        </w:rPr>
+        <w:tab/>
+      </w:r>
+      <w:r>
+        <w:rPr>
+          <w:rFonts w:ascii="Courier New" w:hAnsi="Courier New" w:cs="Courier New"/>
+          <w:color w:val="808080" w:themeColor="background1" w:themeShade="80"/>
+          <w:sz w:val="22"/>
+          <w:szCs w:val="22"/>
+        </w:rPr>
+        <w:tab/>
+      </w:r>
+      <w:r>
+        <w:rPr>
+          <w:rFonts w:ascii="Courier New" w:hAnsi="Courier New" w:cs="Courier New"/>
+          <w:color w:val="808080" w:themeColor="background1" w:themeShade="80"/>
+          <w:sz w:val="22"/>
+          <w:szCs w:val="22"/>
+        </w:rPr>
+        <w:tab/>
+      </w:r>
+      <w:r>
+        <w:rPr>
+          <w:rFonts w:ascii="Courier New" w:hAnsi="Courier New" w:cs="Courier New"/>
+          <w:color w:val="808080" w:themeColor="background1" w:themeShade="80"/>
+          <w:sz w:val="22"/>
+          <w:szCs w:val="22"/>
+        </w:rPr>
+        <w:tab/>
+        <w:t xml:space="preserve">return </w:t>
+      </w:r>
+      <w:proofErr w:type="spellStart"/>
+      <w:r>
+        <w:rPr>
+          <w:rFonts w:ascii="Courier New" w:hAnsi="Courier New" w:cs="Courier New"/>
+          <w:color w:val="808080" w:themeColor="background1" w:themeShade="80"/>
+          <w:sz w:val="22"/>
+          <w:szCs w:val="22"/>
+        </w:rPr>
+        <w:t>session.CreateQuery</w:t>
+      </w:r>
+      <w:proofErr w:type="spellEnd"/>
+      <w:r>
+        <w:rPr>
+          <w:rFonts w:ascii="Courier New" w:hAnsi="Courier New" w:cs="Courier New"/>
+          <w:color w:val="808080" w:themeColor="background1" w:themeShade="80"/>
+          <w:sz w:val="22"/>
+          <w:szCs w:val="22"/>
+        </w:rPr>
+        <w:t xml:space="preserve">( "from </w:t>
+      </w:r>
+      <w:proofErr w:type="spellStart"/>
+      <w:r>
+        <w:rPr>
+          <w:rFonts w:ascii="Courier New" w:hAnsi="Courier New" w:cs="Courier New"/>
+          <w:color w:val="808080" w:themeColor="background1" w:themeShade="80"/>
+          <w:sz w:val="22"/>
+          <w:szCs w:val="22"/>
+        </w:rPr>
+        <w:t>UserModel</w:t>
+      </w:r>
+      <w:proofErr w:type="spellEnd"/>
+      <w:r>
+        <w:rPr>
+          <w:rFonts w:ascii="Courier New" w:hAnsi="Courier New" w:cs="Courier New"/>
+          <w:color w:val="808080" w:themeColor="background1" w:themeShade="80"/>
+          <w:sz w:val="22"/>
+          <w:szCs w:val="22"/>
+        </w:rPr>
+        <w:t xml:space="preserve"> where Login = :login" ).</w:t>
+      </w:r>
+      <w:proofErr w:type="spellStart"/>
+      <w:r>
+        <w:rPr>
+          <w:rFonts w:ascii="Courier New" w:hAnsi="Courier New" w:cs="Courier New"/>
+          <w:color w:val="808080" w:themeColor="background1" w:themeShade="80"/>
+          <w:sz w:val="22"/>
+          <w:szCs w:val="22"/>
+        </w:rPr>
+        <w:t>SetParameter</w:t>
+      </w:r>
+      <w:proofErr w:type="spellEnd"/>
+      <w:r>
+        <w:rPr>
+          <w:rFonts w:ascii="Courier New" w:hAnsi="Courier New" w:cs="Courier New"/>
+          <w:color w:val="808080" w:themeColor="background1" w:themeShade="80"/>
+          <w:sz w:val="22"/>
+          <w:szCs w:val="22"/>
+        </w:rPr>
+        <w:t>( "login", username ).</w:t>
+      </w:r>
+      <w:proofErr w:type="spellStart"/>
+      <w:r>
+        <w:rPr>
+          <w:rFonts w:ascii="Courier New" w:hAnsi="Courier New" w:cs="Courier New"/>
+          <w:color w:val="808080" w:themeColor="background1" w:themeShade="80"/>
+          <w:sz w:val="22"/>
+          <w:szCs w:val="22"/>
+        </w:rPr>
+        <w:t>UniqueResult</w:t>
+      </w:r>
+      <w:proofErr w:type="spellEnd"/>
+      <w:r>
+        <w:rPr>
+          <w:rFonts w:ascii="Courier New" w:hAnsi="Courier New" w:cs="Courier New"/>
+          <w:color w:val="808080" w:themeColor="background1" w:themeShade="80"/>
+          <w:sz w:val="22"/>
+          <w:szCs w:val="22"/>
+        </w:rPr>
+        <w:t>&lt;</w:t>
+      </w:r>
+      <w:proofErr w:type="spellStart"/>
+      <w:r>
+        <w:rPr>
+          <w:rFonts w:ascii="Courier New" w:hAnsi="Courier New" w:cs="Courier New"/>
+          <w:color w:val="808080" w:themeColor="background1" w:themeShade="80"/>
+          <w:sz w:val="22"/>
+          <w:szCs w:val="22"/>
+        </w:rPr>
+        <w:t>UserModel</w:t>
+      </w:r>
+      <w:proofErr w:type="spellEnd"/>
+      <w:r>
+        <w:rPr>
+          <w:rFonts w:ascii="Courier New" w:hAnsi="Courier New" w:cs="Courier New"/>
+          <w:color w:val="808080" w:themeColor="background1" w:themeShade="80"/>
+          <w:sz w:val="22"/>
+          <w:szCs w:val="22"/>
+        </w:rPr>
+        <w:t>&gt;();</w:t>
+      </w:r>
+    </w:p>
+    <w:p>
+      <w:pPr>
+        <w:autoSpaceDE w:val="0"/>
+        <w:autoSpaceDN w:val="0"/>
+        <w:adjustRightInd w:val="0"/>
+        <w:rPr>
+          <w:rFonts w:ascii="Courier New" w:hAnsi="Courier New" w:cs="Courier New"/>
+          <w:color w:val="808080" w:themeColor="background1" w:themeShade="80"/>
+          <w:sz w:val="22"/>
+          <w:szCs w:val="22"/>
+        </w:rPr>
+      </w:pPr>
+      <w:r>
+        <w:rPr>
+          <w:rFonts w:ascii="Courier New" w:hAnsi="Courier New" w:cs="Courier New"/>
+          <w:color w:val="808080" w:themeColor="background1" w:themeShade="80"/>
+          <w:sz w:val="22"/>
+          <w:szCs w:val="22"/>
+        </w:rPr>
+        <w:tab/>
+      </w:r>
+      <w:r>
+        <w:rPr>
+          <w:rFonts w:ascii="Courier New" w:hAnsi="Courier New" w:cs="Courier New"/>
+          <w:color w:val="808080" w:themeColor="background1" w:themeShade="80"/>
+          <w:sz w:val="22"/>
+          <w:szCs w:val="22"/>
+        </w:rPr>
+        <w:tab/>
+      </w:r>
+      <w:r>
+        <w:rPr>
+          <w:rFonts w:ascii="Courier New" w:hAnsi="Courier New" w:cs="Courier New"/>
+          <w:color w:val="808080" w:themeColor="background1" w:themeShade="80"/>
+          <w:sz w:val="22"/>
+          <w:szCs w:val="22"/>
+        </w:rPr>
+        <w:tab/>
+        <w:t>}</w:t>
+      </w:r>
+    </w:p>
+    <w:p>
+      <w:pPr>
+        <w:autoSpaceDE w:val="0"/>
+        <w:autoSpaceDN w:val="0"/>
+        <w:adjustRightInd w:val="0"/>
+        <w:rPr>
+          <w:rFonts w:ascii="Courier New" w:hAnsi="Courier New" w:cs="Courier New"/>
+          <w:color w:val="808080" w:themeColor="background1" w:themeShade="80"/>
+          <w:sz w:val="22"/>
+          <w:szCs w:val="22"/>
+        </w:rPr>
+      </w:pPr>
+      <w:r>
+        <w:rPr>
+          <w:rFonts w:ascii="Courier New" w:hAnsi="Courier New" w:cs="Courier New"/>
+          <w:color w:val="808080" w:themeColor="background1" w:themeShade="80"/>
+          <w:sz w:val="22"/>
+          <w:szCs w:val="22"/>
+        </w:rPr>
+        <w:tab/>
+      </w:r>
+      <w:r>
+        <w:rPr>
+          <w:rFonts w:ascii="Courier New" w:hAnsi="Courier New" w:cs="Courier New"/>
+          <w:color w:val="808080" w:themeColor="background1" w:themeShade="80"/>
+          <w:sz w:val="22"/>
+          <w:szCs w:val="22"/>
+        </w:rPr>
+        <w:tab/>
+        <w:t>}</w:t>
+      </w:r>
+      <w:r>
+        <w:rPr>
+          <w:rFonts w:ascii="Courier New" w:hAnsi="Courier New" w:cs="Courier New"/>
+          <w:color w:val="808080" w:themeColor="background1" w:themeShade="80"/>
+          <w:sz w:val="22"/>
+          <w:szCs w:val="22"/>
+        </w:rPr>
+        <w:tab/>
+      </w:r>
+    </w:p>
+    <w:p>
+      <w:pPr>
+        <w:autoSpaceDE w:val="0"/>
+        <w:autoSpaceDN w:val="0"/>
+        <w:adjustRightInd w:val="0"/>
+        <w:rPr>
+          <w:rFonts w:ascii="Courier New" w:hAnsi="Courier New" w:cs="Courier New"/>
+          <w:color w:val="808080" w:themeColor="background1" w:themeShade="80"/>
+          <w:sz w:val="22"/>
+          <w:szCs w:val="22"/>
+        </w:rPr>
+      </w:pPr>
+      <w:r>
+        <w:rPr>
+          <w:rFonts w:ascii="Courier New" w:hAnsi="Courier New" w:cs="Courier New"/>
+          <w:color w:val="808080" w:themeColor="background1" w:themeShade="80"/>
+          <w:sz w:val="22"/>
+          <w:szCs w:val="22"/>
+        </w:rPr>
+        <w:tab/>
+      </w:r>
+      <w:r>
+        <w:rPr>
+          <w:rFonts w:ascii="Courier New" w:hAnsi="Courier New" w:cs="Courier New"/>
+          <w:color w:val="808080" w:themeColor="background1" w:themeShade="80"/>
+          <w:sz w:val="22"/>
+          <w:szCs w:val="22"/>
+        </w:rPr>
+        <w:tab/>
+      </w:r>
+    </w:p>
+    <w:p>
+      <w:pPr>
+        <w:autoSpaceDE w:val="0"/>
+        <w:autoSpaceDN w:val="0"/>
+        <w:adjustRightInd w:val="0"/>
+        <w:rPr>
+          <w:rFonts w:ascii="Courier New" w:hAnsi="Courier New" w:cs="Courier New"/>
+          <w:color w:val="808080" w:themeColor="background1" w:themeShade="80"/>
+          <w:sz w:val="22"/>
+          <w:szCs w:val="22"/>
+        </w:rPr>
+      </w:pPr>
+      <w:r>
+        <w:rPr>
+          <w:rFonts w:ascii="Courier New" w:hAnsi="Courier New" w:cs="Courier New"/>
+          <w:color w:val="808080" w:themeColor="background1" w:themeShade="80"/>
+          <w:sz w:val="22"/>
+          <w:szCs w:val="22"/>
+        </w:rPr>
+        <w:tab/>
+      </w:r>
+      <w:r>
+        <w:rPr>
+          <w:rFonts w:ascii="Courier New" w:hAnsi="Courier New" w:cs="Courier New"/>
+          <w:color w:val="808080" w:themeColor="background1" w:themeShade="80"/>
+          <w:sz w:val="22"/>
+          <w:szCs w:val="22"/>
+        </w:rPr>
+        <w:tab/>
+        <w:t>//</w:t>
+      </w:r>
+      <w:r>
+        <w:rPr>
+          <w:rFonts w:ascii="Courier New" w:hAnsi="Courier New" w:cs="Courier New"/>
+          <w:color w:val="808080" w:themeColor="background1" w:themeShade="80"/>
+          <w:sz w:val="22"/>
+          <w:szCs w:val="22"/>
+        </w:rPr>
+        <w:t xml:space="preserve"> </w:t>
+      </w:r>
+      <w:proofErr w:type="spellStart"/>
+      <w:r>
+        <w:rPr>
+          <w:rFonts w:ascii="Courier New" w:hAnsi="Courier New" w:cs="Courier New"/>
+          <w:color w:val="808080" w:themeColor="background1" w:themeShade="80"/>
+          <w:sz w:val="22"/>
+          <w:szCs w:val="22"/>
+        </w:rPr>
+        <w:t>inne</w:t>
+      </w:r>
+      <w:proofErr w:type="spellEnd"/>
+      <w:r>
+        <w:rPr>
+          <w:rFonts w:ascii="Courier New" w:hAnsi="Courier New" w:cs="Courier New"/>
+          <w:color w:val="808080" w:themeColor="background1" w:themeShade="80"/>
+          <w:sz w:val="22"/>
+          <w:szCs w:val="22"/>
+        </w:rPr>
+        <w:t xml:space="preserve"> </w:t>
+      </w:r>
+      <w:proofErr w:type="spellStart"/>
+      <w:r>
+        <w:rPr>
+          <w:rFonts w:ascii="Courier New" w:hAnsi="Courier New" w:cs="Courier New"/>
+          <w:color w:val="808080" w:themeColor="background1" w:themeShade="80"/>
+          <w:sz w:val="22"/>
+          <w:szCs w:val="22"/>
+        </w:rPr>
+        <w:t>metody</w:t>
+      </w:r>
+      <w:proofErr w:type="spellEnd"/>
+    </w:p>
+    <w:p>
+      <w:pPr>
+        <w:autoSpaceDE w:val="0"/>
+        <w:autoSpaceDN w:val="0"/>
+        <w:adjustRightInd w:val="0"/>
+        <w:rPr>
+          <w:rFonts w:ascii="Courier New" w:hAnsi="Courier New" w:cs="Courier New"/>
+          <w:color w:val="808080" w:themeColor="background1" w:themeShade="80"/>
+          <w:sz w:val="22"/>
+          <w:szCs w:val="22"/>
+        </w:rPr>
+      </w:pPr>
+      <w:r>
+        <w:rPr>
+          <w:rFonts w:ascii="Courier New" w:hAnsi="Courier New" w:cs="Courier New"/>
+          <w:color w:val="808080" w:themeColor="background1" w:themeShade="80"/>
+          <w:sz w:val="22"/>
+          <w:szCs w:val="22"/>
+        </w:rPr>
+        <w:tab/>
+        <w:t>}</w:t>
+      </w:r>
+    </w:p>
+    <w:p>
+      <w:pPr>
+        <w:rPr>
+          <w:lang w:val="pl-PL"/>
+        </w:rPr>
+      </w:pPr>
+    </w:p>
+    <w:p>
+      <w:pPr>
+        <w:jc w:val="center"/>
         <w:rPr>
           <w:rFonts w:ascii="Courier New" w:hAnsi="Courier New" w:cs="Courier New"/>
           <w:color w:val="808080" w:themeColor="background1" w:themeShade="80"/>

</xml_diff>